<commit_message>
add des premiers user stories
</commit_message>
<xml_diff>
--- a/doc/UsrStr/00UsrStr.docx
+++ b/doc/UsrStr/00UsrStr.docx
@@ -213,7 +213,7 @@
         <w:rPr>
           <w:rFonts w:ascii="Courier New" w:hAnsi="Courier New" w:cs="Courier New"/>
         </w:rPr>
-        <w:t>27</w:t>
+        <w:t>24</w:t>
       </w:r>
       <w:r>
         <w:rPr>
@@ -278,13 +278,7 @@
         <w:rPr>
           <w:rFonts w:ascii="Courier New" w:hAnsi="Courier New" w:cs="Courier New"/>
         </w:rPr>
-        <w:t xml:space="preserve"> 2020/12/</w:t>
-      </w:r>
-      <w:r>
-        <w:rPr>
-          <w:rFonts w:ascii="Courier New" w:hAnsi="Courier New" w:cs="Courier New"/>
-        </w:rPr>
-        <w:t>16</w:t>
+        <w:t xml:space="preserve"> 2020/12/13</w:t>
       </w:r>
     </w:p>
     <w:p>
@@ -492,25 +486,6 @@
         <w:rPr>
           <w:rFonts w:ascii="Courier New" w:hAnsi="Courier New" w:cs="Courier New"/>
         </w:rPr>
-        <w:t>MCD.</w:t>
-      </w:r>
-    </w:p>
-    <w:p>
-      <w:pPr>
-        <w:pBdr>
-          <w:top w:val="single" w:sz="4" w:space="1" w:color="auto"/>
-          <w:left w:val="single" w:sz="4" w:space="4" w:color="auto"/>
-          <w:bottom w:val="single" w:sz="4" w:space="1" w:color="auto"/>
-          <w:right w:val="single" w:sz="4" w:space="4" w:color="auto"/>
-        </w:pBdr>
-        <w:rPr>
-          <w:rFonts w:ascii="Courier New" w:hAnsi="Courier New" w:cs="Courier New"/>
-        </w:rPr>
-      </w:pPr>
-      <w:r>
-        <w:rPr>
-          <w:rFonts w:ascii="Courier New" w:hAnsi="Courier New" w:cs="Courier New"/>
-        </w:rPr>
         <w:t>User story map.</w:t>
       </w:r>
     </w:p>
@@ -861,26 +836,38 @@
         <w:rPr>
           <w:rFonts w:ascii="Courier New" w:hAnsi="Courier New" w:cs="Courier New"/>
         </w:rPr>
-        <w:t xml:space="preserve"> logiciel.</w:t>
-      </w:r>
-    </w:p>
-    <w:p>
-      <w:pPr>
-        <w:pBdr>
-          <w:top w:val="single" w:sz="4" w:space="1" w:color="auto"/>
-          <w:left w:val="single" w:sz="4" w:space="4" w:color="auto"/>
-          <w:bottom w:val="single" w:sz="4" w:space="1" w:color="auto"/>
-          <w:right w:val="single" w:sz="4" w:space="4" w:color="auto"/>
-        </w:pBdr>
-        <w:rPr>
-          <w:rFonts w:ascii="Courier New" w:hAnsi="Courier New" w:cs="Courier New"/>
-        </w:rPr>
-      </w:pPr>
-      <w:r>
-        <w:rPr>
-          <w:rFonts w:ascii="Courier New" w:hAnsi="Courier New" w:cs="Courier New"/>
-        </w:rPr>
-        <w:t>Authentification Administrateur site web</w:t>
+        <w:t xml:space="preserve"> logiciel</w:t>
+      </w:r>
+      <w:r>
+        <w:rPr>
+          <w:rFonts w:ascii="Courier New" w:hAnsi="Courier New" w:cs="Courier New"/>
+        </w:rPr>
+        <w:t>.</w:t>
+      </w:r>
+    </w:p>
+    <w:p>
+      <w:pPr>
+        <w:pBdr>
+          <w:top w:val="single" w:sz="4" w:space="1" w:color="auto"/>
+          <w:left w:val="single" w:sz="4" w:space="4" w:color="auto"/>
+          <w:bottom w:val="single" w:sz="4" w:space="1" w:color="auto"/>
+          <w:right w:val="single" w:sz="4" w:space="4" w:color="auto"/>
+        </w:pBdr>
+        <w:rPr>
+          <w:rFonts w:ascii="Courier New" w:hAnsi="Courier New" w:cs="Courier New"/>
+        </w:rPr>
+      </w:pPr>
+      <w:r>
+        <w:rPr>
+          <w:rFonts w:ascii="Courier New" w:hAnsi="Courier New" w:cs="Courier New"/>
+        </w:rPr>
+        <w:t xml:space="preserve">Authentification </w:t>
+      </w:r>
+      <w:r>
+        <w:rPr>
+          <w:rFonts w:ascii="Courier New" w:hAnsi="Courier New" w:cs="Courier New"/>
+        </w:rPr>
+        <w:t>Administrateur site web</w:t>
       </w:r>
       <w:r>
         <w:rPr>
@@ -892,7 +879,13 @@
         <w:rPr>
           <w:rFonts w:ascii="Courier New" w:hAnsi="Courier New" w:cs="Courier New"/>
         </w:rPr>
-        <w:t>logiciel.</w:t>
+        <w:t>logiciel</w:t>
+      </w:r>
+      <w:r>
+        <w:rPr>
+          <w:rFonts w:ascii="Courier New" w:hAnsi="Courier New" w:cs="Courier New"/>
+        </w:rPr>
+        <w:t>.</w:t>
       </w:r>
     </w:p>
     <w:p>
@@ -923,7 +916,13 @@
         <w:rPr>
           <w:rFonts w:ascii="Courier New" w:hAnsi="Courier New" w:cs="Courier New"/>
         </w:rPr>
-        <w:t>logiciel.</w:t>
+        <w:t>logiciel</w:t>
+      </w:r>
+      <w:r>
+        <w:rPr>
+          <w:rFonts w:ascii="Courier New" w:hAnsi="Courier New" w:cs="Courier New"/>
+        </w:rPr>
+        <w:t>.</w:t>
       </w:r>
     </w:p>
     <w:sectPr>

</xml_diff>

<commit_message>
doc updated, new wireframes, new collab name added,..
</commit_message>
<xml_diff>
--- a/doc/UsrStr/00UsrStr.docx
+++ b/doc/UsrStr/00UsrStr.docx
@@ -524,26 +524,7 @@
         <w:rPr>
           <w:rFonts w:ascii="Courier New" w:hAnsi="Courier New" w:cs="Courier New"/>
         </w:rPr>
-        <w:t>Wireframes site web.</w:t>
-      </w:r>
-    </w:p>
-    <w:p>
-      <w:pPr>
-        <w:pBdr>
-          <w:top w:val="single" w:sz="4" w:space="1" w:color="auto"/>
-          <w:left w:val="single" w:sz="4" w:space="4" w:color="auto"/>
-          <w:bottom w:val="single" w:sz="4" w:space="1" w:color="auto"/>
-          <w:right w:val="single" w:sz="4" w:space="4" w:color="auto"/>
-        </w:pBdr>
-        <w:rPr>
-          <w:rFonts w:ascii="Courier New" w:hAnsi="Courier New" w:cs="Courier New"/>
-        </w:rPr>
-      </w:pPr>
-      <w:r>
-        <w:rPr>
-          <w:rFonts w:ascii="Courier New" w:hAnsi="Courier New" w:cs="Courier New"/>
-        </w:rPr>
-        <w:t>Wireframe logiciel.</w:t>
+        <w:t xml:space="preserve">Wireframes </w:t>
       </w:r>
     </w:p>
     <w:p>
@@ -700,93 +681,51 @@
         <w:rPr>
           <w:rFonts w:ascii="Courier New" w:hAnsi="Courier New" w:cs="Courier New"/>
         </w:rPr>
-        <w:t>Chemin utilisateur site web</w:t>
-      </w:r>
-      <w:r>
-        <w:rPr>
-          <w:rFonts w:ascii="Courier New" w:hAnsi="Courier New" w:cs="Courier New"/>
-        </w:rPr>
-        <w:t xml:space="preserve"> et</w:t>
-      </w:r>
-      <w:r>
-        <w:rPr>
-          <w:rFonts w:ascii="Courier New" w:hAnsi="Courier New" w:cs="Courier New"/>
-        </w:rPr>
-        <w:t xml:space="preserve"> logiciel.</w:t>
-      </w:r>
-    </w:p>
-    <w:p>
-      <w:pPr>
-        <w:pBdr>
-          <w:top w:val="single" w:sz="4" w:space="1" w:color="auto"/>
-          <w:left w:val="single" w:sz="4" w:space="4" w:color="auto"/>
-          <w:bottom w:val="single" w:sz="4" w:space="1" w:color="auto"/>
-          <w:right w:val="single" w:sz="4" w:space="4" w:color="auto"/>
-        </w:pBdr>
-        <w:rPr>
-          <w:rFonts w:ascii="Courier New" w:hAnsi="Courier New" w:cs="Courier New"/>
-        </w:rPr>
-      </w:pPr>
-      <w:r>
-        <w:rPr>
-          <w:rFonts w:ascii="Courier New" w:hAnsi="Courier New" w:cs="Courier New"/>
-        </w:rPr>
-        <w:t>Arborescence logiciel</w:t>
-      </w:r>
-      <w:r>
-        <w:rPr>
-          <w:rFonts w:ascii="Courier New" w:hAnsi="Courier New" w:cs="Courier New"/>
-        </w:rPr>
-        <w:t xml:space="preserve"> et </w:t>
-      </w:r>
-      <w:r>
-        <w:rPr>
-          <w:rFonts w:ascii="Courier New" w:hAnsi="Courier New" w:cs="Courier New"/>
-        </w:rPr>
-        <w:t>web.</w:t>
-      </w:r>
-    </w:p>
-    <w:p>
-      <w:pPr>
-        <w:pBdr>
-          <w:top w:val="single" w:sz="4" w:space="1" w:color="auto"/>
-          <w:left w:val="single" w:sz="4" w:space="4" w:color="auto"/>
-          <w:bottom w:val="single" w:sz="4" w:space="1" w:color="auto"/>
-          <w:right w:val="single" w:sz="4" w:space="4" w:color="auto"/>
-        </w:pBdr>
-        <w:rPr>
-          <w:rFonts w:ascii="Courier New" w:hAnsi="Courier New" w:cs="Courier New"/>
-        </w:rPr>
-      </w:pPr>
-      <w:r>
-        <w:rPr>
-          <w:rFonts w:ascii="Courier New" w:hAnsi="Courier New" w:cs="Courier New"/>
-        </w:rPr>
-        <w:t>Gestion des utilisateurs web</w:t>
-      </w:r>
-      <w:r>
-        <w:rPr>
-          <w:rFonts w:ascii="Courier New" w:hAnsi="Courier New" w:cs="Courier New"/>
-        </w:rPr>
-        <w:t xml:space="preserve">, </w:t>
-      </w:r>
-      <w:r>
-        <w:rPr>
-          <w:rFonts w:ascii="Courier New" w:hAnsi="Courier New" w:cs="Courier New"/>
-        </w:rPr>
-        <w:t>logiciel</w:t>
-      </w:r>
-      <w:r>
-        <w:rPr>
-          <w:rFonts w:ascii="Courier New" w:hAnsi="Courier New" w:cs="Courier New"/>
-        </w:rPr>
-        <w:t xml:space="preserve"> et</w:t>
-      </w:r>
-      <w:r>
-        <w:rPr>
-          <w:rFonts w:ascii="Courier New" w:hAnsi="Courier New" w:cs="Courier New"/>
-        </w:rPr>
-        <w:t xml:space="preserve"> réseau.</w:t>
+        <w:t>Chemin utilisateur site web.</w:t>
+      </w:r>
+    </w:p>
+    <w:p>
+      <w:pPr>
+        <w:pBdr>
+          <w:top w:val="single" w:sz="4" w:space="1" w:color="auto"/>
+          <w:left w:val="single" w:sz="4" w:space="4" w:color="auto"/>
+          <w:bottom w:val="single" w:sz="4" w:space="1" w:color="auto"/>
+          <w:right w:val="single" w:sz="4" w:space="4" w:color="auto"/>
+        </w:pBdr>
+        <w:rPr>
+          <w:rFonts w:ascii="Courier New" w:hAnsi="Courier New" w:cs="Courier New"/>
+        </w:rPr>
+      </w:pPr>
+      <w:r>
+        <w:rPr>
+          <w:rFonts w:ascii="Courier New" w:hAnsi="Courier New" w:cs="Courier New"/>
+        </w:rPr>
+        <w:t>Arborescence.</w:t>
+      </w:r>
+    </w:p>
+    <w:p>
+      <w:pPr>
+        <w:pBdr>
+          <w:top w:val="single" w:sz="4" w:space="1" w:color="auto"/>
+          <w:left w:val="single" w:sz="4" w:space="4" w:color="auto"/>
+          <w:bottom w:val="single" w:sz="4" w:space="1" w:color="auto"/>
+          <w:right w:val="single" w:sz="4" w:space="4" w:color="auto"/>
+        </w:pBdr>
+        <w:rPr>
+          <w:rFonts w:ascii="Courier New" w:hAnsi="Courier New" w:cs="Courier New"/>
+        </w:rPr>
+      </w:pPr>
+      <w:r>
+        <w:rPr>
+          <w:rFonts w:ascii="Courier New" w:hAnsi="Courier New" w:cs="Courier New"/>
+        </w:rPr>
+        <w:t>Gestion des utilisateur</w:t>
+      </w:r>
+      <w:r>
+        <w:rPr>
+          <w:rFonts w:ascii="Courier New" w:hAnsi="Courier New" w:cs="Courier New"/>
+        </w:rPr>
+        <w:t>s.</w:t>
       </w:r>
     </w:p>
     <w:p>
@@ -824,19 +763,7 @@
         <w:rPr>
           <w:rFonts w:ascii="Courier New" w:hAnsi="Courier New" w:cs="Courier New"/>
         </w:rPr>
-        <w:t>Authentification utilisateur site web</w:t>
-      </w:r>
-      <w:r>
-        <w:rPr>
-          <w:rFonts w:ascii="Courier New" w:hAnsi="Courier New" w:cs="Courier New"/>
-        </w:rPr>
-        <w:t xml:space="preserve"> et</w:t>
-      </w:r>
-      <w:r>
-        <w:rPr>
-          <w:rFonts w:ascii="Courier New" w:hAnsi="Courier New" w:cs="Courier New"/>
-        </w:rPr>
-        <w:t xml:space="preserve"> logiciel</w:t>
+        <w:t>UML</w:t>
       </w:r>
       <w:r>
         <w:rPr>
@@ -861,62 +788,7 @@
         <w:rPr>
           <w:rFonts w:ascii="Courier New" w:hAnsi="Courier New" w:cs="Courier New"/>
         </w:rPr>
-        <w:t xml:space="preserve">Authentification </w:t>
-      </w:r>
-      <w:r>
-        <w:rPr>
-          <w:rFonts w:ascii="Courier New" w:hAnsi="Courier New" w:cs="Courier New"/>
-        </w:rPr>
-        <w:t>Administrateur site web</w:t>
-      </w:r>
-      <w:r>
-        <w:rPr>
-          <w:rFonts w:ascii="Courier New" w:hAnsi="Courier New" w:cs="Courier New"/>
-        </w:rPr>
-        <w:t xml:space="preserve"> et </w:t>
-      </w:r>
-      <w:r>
-        <w:rPr>
-          <w:rFonts w:ascii="Courier New" w:hAnsi="Courier New" w:cs="Courier New"/>
-        </w:rPr>
-        <w:t>logiciel</w:t>
-      </w:r>
-      <w:r>
-        <w:rPr>
-          <w:rFonts w:ascii="Courier New" w:hAnsi="Courier New" w:cs="Courier New"/>
-        </w:rPr>
-        <w:t>.</w:t>
-      </w:r>
-    </w:p>
-    <w:p>
-      <w:pPr>
-        <w:pBdr>
-          <w:top w:val="single" w:sz="4" w:space="1" w:color="auto"/>
-          <w:left w:val="single" w:sz="4" w:space="4" w:color="auto"/>
-          <w:bottom w:val="single" w:sz="4" w:space="1" w:color="auto"/>
-          <w:right w:val="single" w:sz="4" w:space="4" w:color="auto"/>
-        </w:pBdr>
-        <w:rPr>
-          <w:rFonts w:ascii="Courier New" w:hAnsi="Courier New" w:cs="Courier New"/>
-        </w:rPr>
-      </w:pPr>
-      <w:r>
-        <w:rPr>
-          <w:rFonts w:ascii="Courier New" w:hAnsi="Courier New" w:cs="Courier New"/>
-        </w:rPr>
-        <w:t>Mise en forme et structuration des pages site web</w:t>
-      </w:r>
-      <w:r>
-        <w:rPr>
-          <w:rFonts w:ascii="Courier New" w:hAnsi="Courier New" w:cs="Courier New"/>
-        </w:rPr>
-        <w:t xml:space="preserve"> et </w:t>
-      </w:r>
-      <w:r>
-        <w:rPr>
-          <w:rFonts w:ascii="Courier New" w:hAnsi="Courier New" w:cs="Courier New"/>
-        </w:rPr>
-        <w:t>logiciel</w:t>
+        <w:t>Remplir doc</w:t>
       </w:r>
       <w:r>
         <w:rPr>

</xml_diff>